<commit_message>
what is wrong with you
</commit_message>
<xml_diff>
--- a/week2/2016025423_박주언.docx
+++ b/week2/2016025423_박주언.docx
@@ -10,7 +10,6 @@
           <w:szCs w:val="40"/>
         </w:rPr>
       </w:pPr>
-      <w:proofErr w:type="spellStart"/>
       <w:r>
         <w:rPr>
           <w:rFonts w:hint="eastAsia"/>
@@ -24,15 +23,7 @@
           <w:sz w:val="40"/>
           <w:szCs w:val="40"/>
         </w:rPr>
-        <w:t>omparision</w:t>
-      </w:r>
-      <w:proofErr w:type="spellEnd"/>
-      <w:r>
-        <w:rPr>
-          <w:sz w:val="40"/>
-          <w:szCs w:val="40"/>
-        </w:rPr>
-        <w:t xml:space="preserve"> between</w:t>
+        <w:t>omparision between</w:t>
       </w:r>
     </w:p>
     <w:p>
@@ -110,6 +101,7 @@
         <w:wordWrap/>
         <w:autoSpaceDE/>
         <w:autoSpaceDN/>
+        <w:ind w:firstLine="400"/>
       </w:pPr>
       <w:r>
         <w:rPr>
@@ -149,11 +141,9 @@
         <w:autoSpaceDN/>
         <w:ind w:leftChars="0"/>
       </w:pPr>
-      <w:proofErr w:type="spellStart"/>
       <w:r>
         <w:t>LogisticRegressionWithVectorization</w:t>
       </w:r>
-      <w:proofErr w:type="spellEnd"/>
     </w:p>
     <w:p>
       <w:pPr>
@@ -161,6 +151,7 @@
         <w:wordWrap/>
         <w:autoSpaceDE/>
         <w:autoSpaceDN/>
+        <w:ind w:firstLine="400"/>
       </w:pPr>
       <w:r>
         <w:rPr>
@@ -190,10 +181,10 @@
         <w:rPr>
           <w:rFonts w:hint="eastAsia"/>
         </w:rPr>
-        <w:t xml:space="preserve">후자는 </w:t>
-      </w:r>
-      <w:r>
-        <w:t>vectorization</w:t>
+        <w:t>후자는</w:t>
+      </w:r>
+      <w:r>
+        <w:t xml:space="preserve"> vectorization</w:t>
       </w:r>
       <w:r>
         <w:rPr>
@@ -208,36 +199,581 @@
         <w:wordWrap/>
         <w:autoSpaceDE/>
         <w:autoSpaceDN/>
-        <w:rPr>
-          <w:rFonts w:hint="eastAsia"/>
-        </w:rPr>
-      </w:pPr>
+        <w:ind w:firstLine="400"/>
+        <w:jc w:val="left"/>
+      </w:pPr>
+      <w:r>
+        <w:rPr>
+          <w:rFonts w:hint="eastAsia"/>
+        </w:rPr>
+        <w:t>둘 다 로직 자체는 같게 설정하였</w:t>
+      </w:r>
+      <w:r>
+        <w:rPr>
+          <w:rFonts w:hint="eastAsia"/>
+        </w:rPr>
+        <w:t>다.</w:t>
+      </w:r>
+      <w:r>
+        <w:t xml:space="preserve"> </w:t>
+      </w:r>
+      <w:r>
+        <w:rPr>
+          <w:rFonts w:hint="eastAsia"/>
+        </w:rPr>
+        <w:t xml:space="preserve">같은 </w:t>
+      </w:r>
+      <w:r>
+        <w:t xml:space="preserve">sigmoid </w:t>
+      </w:r>
+      <w:r>
+        <w:rPr>
+          <w:rFonts w:hint="eastAsia"/>
+        </w:rPr>
+        <w:t xml:space="preserve">함수와 같은 </w:t>
+      </w:r>
+      <w:r>
+        <w:t>loss function</w:t>
+      </w:r>
+      <w:r>
+        <w:rPr>
+          <w:rFonts w:hint="eastAsia"/>
+        </w:rPr>
+        <w:t>을 사용했으며,</w:t>
+      </w:r>
+      <w:r>
+        <w:t xml:space="preserve"> </w:t>
+      </w:r>
+      <w:r>
+        <w:t>learning rate</w:t>
+      </w:r>
+      <w:r>
+        <w:rPr>
+          <w:rFonts w:hint="eastAsia"/>
+        </w:rPr>
+        <w:t>의 경우에도 똑같이 설정하였다. 다만,</w:t>
+      </w:r>
+      <w:r>
+        <w:t xml:space="preserve"> </w:t>
+      </w:r>
+      <w:r>
+        <w:rPr>
+          <w:rFonts w:hint="eastAsia"/>
+        </w:rPr>
+        <w:t xml:space="preserve">둘을 </w:t>
+      </w:r>
+      <w:r>
+        <w:rPr>
+          <w:rFonts w:hint="eastAsia"/>
+        </w:rPr>
+        <w:t>비교하는 데에</w:t>
+      </w:r>
+      <w:r>
+        <w:rPr>
+          <w:rFonts w:hint="eastAsia"/>
+        </w:rPr>
+        <w:t xml:space="preserve"> 있어서 같은 </w:t>
+      </w:r>
+      <w:r>
+        <w:t>data</w:t>
+      </w:r>
+      <w:r>
+        <w:rPr>
+          <w:rFonts w:hint="eastAsia"/>
+        </w:rPr>
+        <w:t xml:space="preserve">를 가지고 비교를 해야 올바른 비교결과를 얻을 수 있기 때문에 </w:t>
+      </w:r>
+      <w:r>
+        <w:t xml:space="preserve">random </w:t>
+      </w:r>
+      <w:r>
+        <w:rPr>
+          <w:rFonts w:hint="eastAsia"/>
+        </w:rPr>
+        <w:t>d</w:t>
+      </w:r>
+      <w:r>
+        <w:t>ata</w:t>
+      </w:r>
+      <w:r>
+        <w:rPr>
+          <w:rFonts w:hint="eastAsia"/>
+        </w:rPr>
+        <w:t>를</w:t>
+      </w:r>
+      <w:r>
+        <w:t xml:space="preserve"> </w:t>
+      </w:r>
+      <w:r>
+        <w:rPr>
+          <w:rFonts w:hint="eastAsia"/>
+        </w:rPr>
+        <w:t xml:space="preserve">만드는 과정에 있어서 </w:t>
+      </w:r>
+      <w:r>
+        <w:rPr>
+          <w:rFonts w:hint="eastAsia"/>
+        </w:rPr>
+        <w:t xml:space="preserve">같은 </w:t>
+      </w:r>
+      <w:r>
+        <w:t>random value</w:t>
+      </w:r>
+      <w:r>
+        <w:rPr>
+          <w:rFonts w:hint="eastAsia"/>
+        </w:rPr>
+        <w:t>를 만든 후,</w:t>
+      </w:r>
+      <w:r>
+        <w:t xml:space="preserve"> unvectorized version</w:t>
+      </w:r>
+      <w:r>
+        <w:rPr>
+          <w:rFonts w:hint="eastAsia"/>
+        </w:rPr>
+        <w:t xml:space="preserve">과 </w:t>
+      </w:r>
+      <w:r>
+        <w:t>vectorized version</w:t>
+      </w:r>
+      <w:r>
+        <w:rPr>
+          <w:rFonts w:hint="eastAsia"/>
+        </w:rPr>
+        <w:t xml:space="preserve">에 같이 넣어주는 식으로 같은 </w:t>
+      </w:r>
+      <w:r>
+        <w:t>data</w:t>
+      </w:r>
+      <w:r>
+        <w:rPr>
+          <w:rFonts w:hint="eastAsia"/>
+        </w:rPr>
+        <w:t>를 부여했다.</w:t>
+      </w:r>
+    </w:p>
+    <w:p>
+      <w:pPr>
+        <w:widowControl/>
+        <w:wordWrap/>
+        <w:autoSpaceDE/>
+        <w:autoSpaceDN/>
+        <w:ind w:firstLine="400"/>
+        <w:jc w:val="left"/>
+        <w:rPr>
+          <w:rFonts w:hint="eastAsia"/>
+        </w:rPr>
+      </w:pPr>
+      <w:r>
+        <w:rPr>
+          <w:rFonts w:hint="eastAsia"/>
+        </w:rPr>
+        <w:t xml:space="preserve">실험에 앞서서 실험 환경은 </w:t>
+      </w:r>
+      <w:r>
+        <w:t>Windows 10 64 bit, python version 3.7.3 (64bit)</w:t>
+      </w:r>
+      <w:r>
+        <w:rPr>
+          <w:rFonts w:hint="eastAsia"/>
+        </w:rPr>
+        <w:t>을 사용하였</w:t>
+      </w:r>
+      <w:r>
+        <w:rPr>
+          <w:rFonts w:hint="eastAsia"/>
+        </w:rPr>
+        <w:t>다.</w:t>
+      </w:r>
+    </w:p>
+    <w:p>
+      <w:pPr>
+        <w:widowControl/>
+        <w:wordWrap/>
+        <w:autoSpaceDE/>
+        <w:autoSpaceDN/>
+      </w:pPr>
+      <w:r>
+        <w:br w:type="page"/>
+      </w:r>
+    </w:p>
+    <w:p>
+      <w:pPr>
+        <w:pStyle w:val="1"/>
+      </w:pPr>
+      <w:r>
+        <w:rPr>
+          <w:rFonts w:hint="eastAsia"/>
+        </w:rPr>
+        <w:lastRenderedPageBreak/>
+        <w:t>T</w:t>
+      </w:r>
+      <w:r>
+        <w:t>ime Comparison</w:t>
+      </w:r>
+    </w:p>
+    <w:p>
+      <w:pPr>
+        <w:rPr>
+          <w:rFonts w:hint="eastAsia"/>
+        </w:rPr>
+      </w:pPr>
+      <w:r>
+        <w:rPr>
+          <w:rFonts w:hint="eastAsia"/>
+        </w:rPr>
+        <w:t>-t</w:t>
+      </w:r>
+      <w:r>
+        <w:t>ested with train num = 1000, test num = 100-</w:t>
+      </w:r>
       <w:bookmarkStart w:id="0" w:name="_GoBack"/>
       <w:bookmarkEnd w:id="0"/>
     </w:p>
+    <w:tbl>
+      <w:tblPr>
+        <w:tblStyle w:val="a6"/>
+        <w:tblW w:w="0" w:type="auto"/>
+        <w:tblLook w:val="04A0" w:firstRow="1" w:lastRow="0" w:firstColumn="1" w:lastColumn="0" w:noHBand="0" w:noVBand="1"/>
+      </w:tblPr>
+      <w:tblGrid>
+        <w:gridCol w:w="4508"/>
+        <w:gridCol w:w="4508"/>
+      </w:tblGrid>
+      <w:tr>
+        <w:tc>
+          <w:tcPr>
+            <w:tcW w:w="4508" w:type="dxa"/>
+          </w:tcPr>
+          <w:p/>
+        </w:tc>
+        <w:tc>
+          <w:tcPr>
+            <w:tcW w:w="4508" w:type="dxa"/>
+          </w:tcPr>
+          <w:p>
+            <w:r>
+              <w:t>Time(s)</w:t>
+            </w:r>
+          </w:p>
+        </w:tc>
+      </w:tr>
+      <w:tr>
+        <w:tc>
+          <w:tcPr>
+            <w:tcW w:w="4508" w:type="dxa"/>
+          </w:tcPr>
+          <w:p>
+            <w:r>
+              <w:rPr>
+                <w:rFonts w:hint="eastAsia"/>
+              </w:rPr>
+              <w:t>E</w:t>
+            </w:r>
+            <w:r>
+              <w:t>lement-wise version</w:t>
+            </w:r>
+          </w:p>
+        </w:tc>
+        <w:tc>
+          <w:tcPr>
+            <w:tcW w:w="4508" w:type="dxa"/>
+          </w:tcPr>
+          <w:p>
+            <w:pPr>
+              <w:rPr>
+                <w:rFonts w:hint="eastAsia"/>
+              </w:rPr>
+            </w:pPr>
+            <w:r>
+              <w:t>4.125673055648804s</w:t>
+            </w:r>
+          </w:p>
+        </w:tc>
+      </w:tr>
+      <w:tr>
+        <w:tc>
+          <w:tcPr>
+            <w:tcW w:w="4508" w:type="dxa"/>
+          </w:tcPr>
+          <w:p>
+            <w:r>
+              <w:rPr>
+                <w:rFonts w:hint="eastAsia"/>
+              </w:rPr>
+              <w:t>V</w:t>
+            </w:r>
+            <w:r>
+              <w:t>ectorized version</w:t>
+            </w:r>
+          </w:p>
+        </w:tc>
+        <w:tc>
+          <w:tcPr>
+            <w:tcW w:w="4508" w:type="dxa"/>
+          </w:tcPr>
+          <w:p>
+            <w:pPr>
+              <w:rPr>
+                <w:rFonts w:hint="eastAsia"/>
+              </w:rPr>
+            </w:pPr>
+            <w:r>
+              <w:t>4.779292821884155s</w:t>
+            </w:r>
+          </w:p>
+        </w:tc>
+      </w:tr>
+    </w:tbl>
     <w:p>
       <w:pPr>
-        <w:pStyle w:val="1"/>
-      </w:pPr>
-      <w:r>
-        <w:rPr>
-          <w:rFonts w:hint="eastAsia"/>
-        </w:rPr>
-        <w:t>T</w:t>
-      </w:r>
-      <w:r>
-        <w:t>ime Comparison</w:t>
+        <w:ind w:firstLine="800"/>
+      </w:pPr>
+      <w:r>
+        <w:rPr>
+          <w:rFonts w:hint="eastAsia"/>
+        </w:rPr>
+        <w:t xml:space="preserve">시간의 경우에는 처음에는 </w:t>
+      </w:r>
+      <w:r>
+        <w:t>Vectorized version</w:t>
+      </w:r>
+      <w:r>
+        <w:rPr>
+          <w:rFonts w:hint="eastAsia"/>
+        </w:rPr>
+        <w:t xml:space="preserve">이 </w:t>
+      </w:r>
+      <w:r>
+        <w:t>9</w:t>
+      </w:r>
+      <w:r>
+        <w:rPr>
+          <w:rFonts w:hint="eastAsia"/>
+        </w:rPr>
+        <w:t>초까지 올라갔었다.</w:t>
+      </w:r>
+      <w:r>
+        <w:t xml:space="preserve"> </w:t>
+      </w:r>
+      <w:r>
+        <w:rPr>
+          <w:rFonts w:hint="eastAsia"/>
+        </w:rPr>
+        <w:t xml:space="preserve">이유인즉슨 </w:t>
+      </w:r>
+      <w:r>
+        <w:t>iteration</w:t>
+      </w:r>
+      <w:r>
+        <w:rPr>
+          <w:rFonts w:hint="eastAsia"/>
+        </w:rPr>
+        <w:t xml:space="preserve">을 하는 과정에 있어서 </w:t>
+      </w:r>
+      <w:r>
+        <w:t>vectorized version</w:t>
+      </w:r>
+      <w:r>
+        <w:rPr>
+          <w:rFonts w:hint="eastAsia"/>
+        </w:rPr>
+        <w:t xml:space="preserve">이 더 시간이 오래 걸리는 방식으로 </w:t>
+      </w:r>
+      <w:r>
+        <w:t>i</w:t>
+      </w:r>
+      <w:r>
+        <w:rPr>
+          <w:rFonts w:hint="eastAsia"/>
+        </w:rPr>
+        <w:t xml:space="preserve">번째 </w:t>
+      </w:r>
+      <w:r>
+        <w:t>index</w:t>
+      </w:r>
+      <w:r>
+        <w:rPr>
+          <w:rFonts w:hint="eastAsia"/>
+        </w:rPr>
+        <w:t>에 직접 접근하는 방식을 채택했기 때문이다.</w:t>
+      </w:r>
+      <w:r>
+        <w:t xml:space="preserve"> </w:t>
+      </w:r>
+      <w:r>
+        <w:rPr>
+          <w:rFonts w:hint="eastAsia"/>
+        </w:rPr>
+        <w:t>이를 고치니</w:t>
+      </w:r>
+      <w:r>
+        <w:t xml:space="preserve"> </w:t>
+      </w:r>
+      <w:r>
+        <w:rPr>
+          <w:rFonts w:hint="eastAsia"/>
+        </w:rPr>
+        <w:t xml:space="preserve">약 </w:t>
+      </w:r>
+      <w:r>
+        <w:rPr>
+          <w:rFonts w:hint="eastAsia"/>
+        </w:rPr>
+        <w:t>4</w:t>
+      </w:r>
+      <w:r>
+        <w:t>.</w:t>
+      </w:r>
+      <w:r>
+        <w:t>7</w:t>
+      </w:r>
+      <w:r>
+        <w:rPr>
+          <w:rFonts w:hint="eastAsia"/>
+        </w:rPr>
+        <w:t>초 정도까지 시간이 줄어들었다.</w:t>
       </w:r>
     </w:p>
     <w:p>
-      <w:r>
-        <w:t>(m, K) = (1000, 100)</w:t>
-      </w:r>
-      <w:r>
-        <w:rPr>
-          <w:rFonts w:hint="eastAsia"/>
-        </w:rPr>
-        <w:t>으로 놨을 때,</w:t>
+      <w:pPr>
+        <w:ind w:firstLine="800"/>
+        <w:rPr>
+          <w:rFonts w:hint="eastAsia"/>
+        </w:rPr>
+      </w:pPr>
+      <w:r>
+        <w:rPr>
+          <w:rFonts w:hint="eastAsia"/>
+        </w:rPr>
+        <w:t xml:space="preserve">그럼에도 불구하고 </w:t>
+      </w:r>
+      <w:r>
+        <w:t xml:space="preserve">unvectorized </w:t>
+      </w:r>
+      <w:r>
+        <w:rPr>
+          <w:rFonts w:hint="eastAsia"/>
+        </w:rPr>
+        <w:t>v</w:t>
+      </w:r>
+      <w:r>
+        <w:t>ersion</w:t>
+      </w:r>
+      <w:r>
+        <w:rPr>
+          <w:rFonts w:hint="eastAsia"/>
+        </w:rPr>
+        <w:t xml:space="preserve">과 </w:t>
+      </w:r>
+      <w:r>
+        <w:t>vectorized version</w:t>
+      </w:r>
+      <w:r>
+        <w:rPr>
+          <w:rFonts w:hint="eastAsia"/>
+        </w:rPr>
+        <w:t>이 시간에 별 차이를 안두고,</w:t>
+      </w:r>
+      <w:r>
+        <w:t xml:space="preserve"> </w:t>
+      </w:r>
+      <w:r>
+        <w:rPr>
+          <w:rFonts w:hint="eastAsia"/>
+        </w:rPr>
+        <w:t xml:space="preserve">오히려 </w:t>
+      </w:r>
+      <w:r>
+        <w:t>vectorized version</w:t>
+      </w:r>
+      <w:r>
+        <w:rPr>
+          <w:rFonts w:hint="eastAsia"/>
+        </w:rPr>
+        <w:t xml:space="preserve">이 시간이 더 오래 걸리는 이유는 아마도 </w:t>
+      </w:r>
+      <w:r>
+        <w:t>numpy</w:t>
+      </w:r>
+      <w:r>
+        <w:rPr>
+          <w:rFonts w:hint="eastAsia"/>
+        </w:rPr>
+        <w:t>의 한계 때문이 아닐까 생각이 든다.</w:t>
+      </w:r>
+      <w:r>
+        <w:t xml:space="preserve"> </w:t>
+      </w:r>
+      <w:r>
+        <w:rPr>
+          <w:rFonts w:hint="eastAsia"/>
+        </w:rPr>
+        <w:t>뿐만 아니라 듀얼코어밖에 안되는 내 노트북의 한계가 아닐까 생각도 든다.</w:t>
+      </w:r>
+      <w:r>
+        <w:t xml:space="preserve"> </w:t>
+      </w:r>
+      <w:r>
+        <w:rPr>
+          <w:rFonts w:hint="eastAsia"/>
+        </w:rPr>
+        <w:t>그 둘이 아니라면 i</w:t>
+      </w:r>
+      <w:r>
+        <w:t>teration</w:t>
+      </w:r>
+      <w:r>
+        <w:rPr>
+          <w:rFonts w:hint="eastAsia"/>
+        </w:rPr>
+        <w:t>의 과정에서 내가 놓친 것이 또 있을까 생각이 들기도 한다.</w:t>
+      </w:r>
+      <w:r>
+        <w:t xml:space="preserve"> </w:t>
+      </w:r>
+      <w:r>
+        <w:rPr>
+          <w:rFonts w:hint="eastAsia"/>
+        </w:rPr>
+        <w:t xml:space="preserve">아니면 </w:t>
+      </w:r>
+      <w:r>
+        <w:t>vector</w:t>
+      </w:r>
+      <w:r>
+        <w:rPr>
+          <w:rFonts w:hint="eastAsia"/>
+        </w:rPr>
+        <w:t xml:space="preserve">의 </w:t>
+      </w:r>
+      <w:r>
+        <w:t>size</w:t>
+      </w:r>
+      <w:r>
+        <w:rPr>
+          <w:rFonts w:hint="eastAsia"/>
+        </w:rPr>
+        <w:t xml:space="preserve">가 </w:t>
+      </w:r>
+      <w:r>
+        <w:t>2</w:t>
+      </w:r>
+      <w:r>
+        <w:rPr>
+          <w:rFonts w:hint="eastAsia"/>
+        </w:rPr>
+        <w:t xml:space="preserve">밖에 안되기에 </w:t>
+      </w:r>
+      <w:r>
+        <w:t>vectorization</w:t>
+      </w:r>
+      <w:r>
+        <w:rPr>
+          <w:rFonts w:hint="eastAsia"/>
+        </w:rPr>
+        <w:t>을 해서 얻는 이득이 그렇게 크지 않지 않을까 추측을 해본다.</w:t>
       </w:r>
     </w:p>
     <w:p>
@@ -255,11 +791,304 @@
       </w:r>
     </w:p>
     <w:p>
-      <w:r>
-        <w:rPr>
-          <w:rFonts w:hint="eastAsia"/>
-        </w:rPr>
-        <w:t>음</w:t>
+      <w:pPr>
+        <w:rPr>
+          <w:rFonts w:hint="eastAsia"/>
+        </w:rPr>
+      </w:pPr>
+      <w:r>
+        <w:rPr>
+          <w:rFonts w:hint="eastAsia"/>
+        </w:rPr>
+        <w:t>-t</w:t>
+      </w:r>
+      <w:r>
+        <w:t>ested with train num = 1000, test num = 100</w:t>
+      </w:r>
+      <w:r>
+        <w:t>-</w:t>
+      </w:r>
+    </w:p>
+    <w:tbl>
+      <w:tblPr>
+        <w:tblStyle w:val="a6"/>
+        <w:tblW w:w="0" w:type="auto"/>
+        <w:tblLook w:val="04A0" w:firstRow="1" w:lastRow="0" w:firstColumn="1" w:lastColumn="0" w:noHBand="0" w:noVBand="1"/>
+      </w:tblPr>
+      <w:tblGrid>
+        <w:gridCol w:w="3005"/>
+        <w:gridCol w:w="3005"/>
+        <w:gridCol w:w="3006"/>
+      </w:tblGrid>
+      <w:tr>
+        <w:tc>
+          <w:tcPr>
+            <w:tcW w:w="3005" w:type="dxa"/>
+          </w:tcPr>
+          <w:p/>
+        </w:tc>
+        <w:tc>
+          <w:tcPr>
+            <w:tcW w:w="3005" w:type="dxa"/>
+          </w:tcPr>
+          <w:p>
+            <w:r>
+              <w:t>Unvectorized</w:t>
+            </w:r>
+          </w:p>
+        </w:tc>
+        <w:tc>
+          <w:tcPr>
+            <w:tcW w:w="3006" w:type="dxa"/>
+          </w:tcPr>
+          <w:p>
+            <w:r>
+              <w:t>Vectorized</w:t>
+            </w:r>
+          </w:p>
+        </w:tc>
+      </w:tr>
+      <w:tr>
+        <w:tc>
+          <w:tcPr>
+            <w:tcW w:w="3005" w:type="dxa"/>
+          </w:tcPr>
+          <w:p>
+            <w:r>
+              <w:t>w</w:t>
+            </w:r>
+            <w:r>
+              <w:t>1</w:t>
+            </w:r>
+          </w:p>
+        </w:tc>
+        <w:tc>
+          <w:tcPr>
+            <w:tcW w:w="3005" w:type="dxa"/>
+          </w:tcPr>
+          <w:p>
+            <w:r>
+              <w:t>0.12300613379961953</w:t>
+            </w:r>
+          </w:p>
+        </w:tc>
+        <w:tc>
+          <w:tcPr>
+            <w:tcW w:w="3006" w:type="dxa"/>
+          </w:tcPr>
+          <w:p>
+            <w:r>
+              <w:t>0.023570959327774543</w:t>
+            </w:r>
+          </w:p>
+        </w:tc>
+      </w:tr>
+      <w:tr>
+        <w:tc>
+          <w:tcPr>
+            <w:tcW w:w="3005" w:type="dxa"/>
+          </w:tcPr>
+          <w:p>
+            <w:r>
+              <w:t>w</w:t>
+            </w:r>
+            <w:r>
+              <w:t>2</w:t>
+            </w:r>
+          </w:p>
+        </w:tc>
+        <w:tc>
+          <w:tcPr>
+            <w:tcW w:w="3005" w:type="dxa"/>
+          </w:tcPr>
+          <w:p>
+            <w:r>
+              <w:t>0.11500094394017028</w:t>
+            </w:r>
+          </w:p>
+        </w:tc>
+        <w:tc>
+          <w:tcPr>
+            <w:tcW w:w="3006" w:type="dxa"/>
+          </w:tcPr>
+          <w:p>
+            <w:r>
+              <w:t>0.023570959327774543</w:t>
+            </w:r>
+          </w:p>
+        </w:tc>
+      </w:tr>
+      <w:tr>
+        <w:tc>
+          <w:tcPr>
+            <w:tcW w:w="3005" w:type="dxa"/>
+          </w:tcPr>
+          <w:p>
+            <w:r>
+              <w:rPr>
+                <w:rFonts w:hint="eastAsia"/>
+              </w:rPr>
+              <w:t>b</w:t>
+            </w:r>
+          </w:p>
+        </w:tc>
+        <w:tc>
+          <w:tcPr>
+            <w:tcW w:w="3005" w:type="dxa"/>
+          </w:tcPr>
+          <w:p>
+            <w:r>
+              <w:t>-0.0007931620870623862</w:t>
+            </w:r>
+          </w:p>
+        </w:tc>
+        <w:tc>
+          <w:tcPr>
+            <w:tcW w:w="3006" w:type="dxa"/>
+          </w:tcPr>
+          <w:p>
+            <w:r>
+              <w:t>-0.0007862368740541431</w:t>
+            </w:r>
+          </w:p>
+        </w:tc>
+      </w:tr>
+    </w:tbl>
+    <w:p>
+      <w:pPr>
+        <w:ind w:firstLine="800"/>
+        <w:rPr>
+          <w:rFonts w:hint="eastAsia"/>
+        </w:rPr>
+      </w:pPr>
+      <w:r>
+        <w:t>w1</w:t>
+      </w:r>
+      <w:r>
+        <w:rPr>
+          <w:rFonts w:hint="eastAsia"/>
+        </w:rPr>
+        <w:t xml:space="preserve">과 </w:t>
+      </w:r>
+      <w:r>
+        <w:t>w2</w:t>
+      </w:r>
+      <w:r>
+        <w:rPr>
+          <w:rFonts w:hint="eastAsia"/>
+        </w:rPr>
+        <w:t>의 경우에는 u</w:t>
+      </w:r>
+      <w:r>
+        <w:t xml:space="preserve">nvectorized </w:t>
+      </w:r>
+      <w:r>
+        <w:rPr>
+          <w:rFonts w:hint="eastAsia"/>
+        </w:rPr>
+        <w:t>v</w:t>
+      </w:r>
+      <w:r>
+        <w:t>ersion</w:t>
+      </w:r>
+      <w:r>
+        <w:rPr>
+          <w:rFonts w:hint="eastAsia"/>
+        </w:rPr>
+        <w:t xml:space="preserve">과 </w:t>
+      </w:r>
+      <w:r>
+        <w:t xml:space="preserve">vectorized </w:t>
+      </w:r>
+      <w:r>
+        <w:rPr>
+          <w:rFonts w:hint="eastAsia"/>
+        </w:rPr>
+        <w:t>v</w:t>
+      </w:r>
+      <w:r>
+        <w:t>ersion</w:t>
+      </w:r>
+      <w:r>
+        <w:rPr>
+          <w:rFonts w:hint="eastAsia"/>
+        </w:rPr>
+        <w:t xml:space="preserve">이 다른 </w:t>
+      </w:r>
+      <w:r>
+        <w:rPr>
+          <w:rFonts w:hint="eastAsia"/>
+        </w:rPr>
+        <w:t>값을 보였다.</w:t>
+      </w:r>
+      <w:r>
+        <w:t xml:space="preserve"> b</w:t>
+      </w:r>
+      <w:r>
+        <w:rPr>
+          <w:rFonts w:hint="eastAsia"/>
+        </w:rPr>
+        <w:t xml:space="preserve">의 경우에는 비슷한 값을 </w:t>
+      </w:r>
+      <w:r>
+        <w:rPr>
+          <w:rFonts w:hint="eastAsia"/>
+        </w:rPr>
+        <w:t>보이는 듯했지만</w:t>
+      </w:r>
+      <w:r>
+        <w:rPr>
+          <w:rFonts w:hint="eastAsia"/>
+        </w:rPr>
+        <w:t>,</w:t>
+      </w:r>
+      <w:r>
+        <w:t xml:space="preserve"> w1</w:t>
+      </w:r>
+      <w:r>
+        <w:rPr>
+          <w:rFonts w:hint="eastAsia"/>
+        </w:rPr>
+        <w:t xml:space="preserve">과 </w:t>
+      </w:r>
+      <w:r>
+        <w:t>w2</w:t>
+      </w:r>
+      <w:r>
+        <w:rPr>
+          <w:rFonts w:hint="eastAsia"/>
+        </w:rPr>
+        <w:t>는 다른 값을 보였</w:t>
+      </w:r>
+      <w:r>
+        <w:rPr>
+          <w:rFonts w:hint="eastAsia"/>
+        </w:rPr>
+        <w:t>다.</w:t>
+      </w:r>
+      <w:r>
+        <w:t xml:space="preserve"> </w:t>
+      </w:r>
+      <w:r>
+        <w:rPr>
+          <w:rFonts w:hint="eastAsia"/>
+        </w:rPr>
+        <w:t xml:space="preserve">같은 </w:t>
+      </w:r>
+      <w:r>
+        <w:rPr>
+          <w:rFonts w:hint="eastAsia"/>
+        </w:rPr>
+        <w:t>로직을 사용했음에도 불구하고 다른 w</w:t>
+      </w:r>
+      <w:r>
+        <w:t>1, w2, b</w:t>
+      </w:r>
+      <w:r>
+        <w:rPr>
+          <w:rFonts w:hint="eastAsia"/>
+        </w:rPr>
+        <w:t>값을 가지게 된 이유는 무엇일까?</w:t>
       </w:r>
     </w:p>
     <w:p>
@@ -282,30 +1111,542 @@
         <w:t>𝜶</w:t>
       </w:r>
     </w:p>
+    <w:p/>
     <w:p>
-      <w:proofErr w:type="spellStart"/>
-      <w:r>
-        <w:rPr>
-          <w:rFonts w:hint="eastAsia"/>
-        </w:rPr>
-        <w:t>앍</w:t>
-      </w:r>
-      <w:proofErr w:type="spellEnd"/>
+      <w:pPr>
+        <w:pStyle w:val="1"/>
+      </w:pPr>
+      <w:r>
+        <w:rPr>
+          <w:rFonts w:hint="eastAsia"/>
+        </w:rPr>
+        <w:t>A</w:t>
+      </w:r>
+      <w:r>
+        <w:t>ccuracy</w:t>
+      </w:r>
     </w:p>
     <w:p>
-      <w:pPr>
-        <w:pStyle w:val="1"/>
-      </w:pPr>
-      <w:r>
-        <w:rPr>
-          <w:rFonts w:hint="eastAsia"/>
-        </w:rPr>
-        <w:t>A</w:t>
-      </w:r>
-      <w:r>
-        <w:t>ccuracy</w:t>
+      <w:r>
+        <w:t>For unvectorized version:</w:t>
       </w:r>
     </w:p>
+    <w:tbl>
+      <w:tblPr>
+        <w:tblStyle w:val="a6"/>
+        <w:tblW w:w="0" w:type="auto"/>
+        <w:tblLook w:val="04A0" w:firstRow="1" w:lastRow="0" w:firstColumn="1" w:lastColumn="0" w:noHBand="0" w:noVBand="1"/>
+      </w:tblPr>
+      <w:tblGrid>
+        <w:gridCol w:w="2254"/>
+        <w:gridCol w:w="2254"/>
+        <w:gridCol w:w="2254"/>
+        <w:gridCol w:w="2254"/>
+      </w:tblGrid>
+      <w:tr>
+        <w:tc>
+          <w:tcPr>
+            <w:tcW w:w="2254" w:type="dxa"/>
+          </w:tcPr>
+          <w:p/>
+        </w:tc>
+        <w:tc>
+          <w:tcPr>
+            <w:tcW w:w="2254" w:type="dxa"/>
+          </w:tcPr>
+          <w:p>
+            <w:r>
+              <w:rPr>
+                <w:rFonts w:hint="eastAsia"/>
+              </w:rPr>
+              <w:t>m</w:t>
+            </w:r>
+            <w:r>
+              <w:t>=10, k=100</w:t>
+            </w:r>
+          </w:p>
+        </w:tc>
+        <w:tc>
+          <w:tcPr>
+            <w:tcW w:w="2254" w:type="dxa"/>
+          </w:tcPr>
+          <w:p>
+            <w:r>
+              <w:rPr>
+                <w:rFonts w:hint="eastAsia"/>
+              </w:rPr>
+              <w:t>m</w:t>
+            </w:r>
+            <w:r>
+              <w:t>=100, k=100</w:t>
+            </w:r>
+          </w:p>
+        </w:tc>
+        <w:tc>
+          <w:tcPr>
+            <w:tcW w:w="2254" w:type="dxa"/>
+          </w:tcPr>
+          <w:p>
+            <w:r>
+              <w:rPr>
+                <w:rFonts w:hint="eastAsia"/>
+              </w:rPr>
+              <w:t>m</w:t>
+            </w:r>
+            <w:r>
+              <w:t>=1000, k=100</w:t>
+            </w:r>
+          </w:p>
+        </w:tc>
+      </w:tr>
+      <w:tr>
+        <w:tc>
+          <w:tcPr>
+            <w:tcW w:w="2254" w:type="dxa"/>
+          </w:tcPr>
+          <w:p>
+            <w:r>
+              <w:t>With train set</w:t>
+            </w:r>
+          </w:p>
+        </w:tc>
+        <w:tc>
+          <w:tcPr>
+            <w:tcW w:w="2254" w:type="dxa"/>
+          </w:tcPr>
+          <w:p/>
+        </w:tc>
+        <w:tc>
+          <w:tcPr>
+            <w:tcW w:w="2254" w:type="dxa"/>
+          </w:tcPr>
+          <w:p/>
+        </w:tc>
+        <w:tc>
+          <w:tcPr>
+            <w:tcW w:w="2254" w:type="dxa"/>
+          </w:tcPr>
+          <w:p>
+            <w:r>
+              <w:t>0.974</w:t>
+            </w:r>
+          </w:p>
+        </w:tc>
+      </w:tr>
+      <w:tr>
+        <w:tc>
+          <w:tcPr>
+            <w:tcW w:w="2254" w:type="dxa"/>
+          </w:tcPr>
+          <w:p>
+            <w:r>
+              <w:t>With test set</w:t>
+            </w:r>
+          </w:p>
+        </w:tc>
+        <w:tc>
+          <w:tcPr>
+            <w:tcW w:w="2254" w:type="dxa"/>
+          </w:tcPr>
+          <w:p/>
+        </w:tc>
+        <w:tc>
+          <w:tcPr>
+            <w:tcW w:w="2254" w:type="dxa"/>
+          </w:tcPr>
+          <w:p/>
+        </w:tc>
+        <w:tc>
+          <w:tcPr>
+            <w:tcW w:w="2254" w:type="dxa"/>
+          </w:tcPr>
+          <w:p>
+            <w:r>
+              <w:t>0.98</w:t>
+            </w:r>
+          </w:p>
+        </w:tc>
+      </w:tr>
+      <w:tr>
+        <w:tc>
+          <w:tcPr>
+            <w:tcW w:w="2254" w:type="dxa"/>
+          </w:tcPr>
+          <w:p/>
+        </w:tc>
+        <w:tc>
+          <w:tcPr>
+            <w:tcW w:w="2254" w:type="dxa"/>
+          </w:tcPr>
+          <w:p>
+            <w:r>
+              <w:rPr>
+                <w:rFonts w:hint="eastAsia"/>
+              </w:rPr>
+              <w:t>m</w:t>
+            </w:r>
+            <w:r>
+              <w:t>=100, k=10</w:t>
+            </w:r>
+          </w:p>
+        </w:tc>
+        <w:tc>
+          <w:tcPr>
+            <w:tcW w:w="2254" w:type="dxa"/>
+          </w:tcPr>
+          <w:p>
+            <w:r>
+              <w:rPr>
+                <w:rFonts w:hint="eastAsia"/>
+              </w:rPr>
+              <w:t>m</w:t>
+            </w:r>
+            <w:r>
+              <w:t>=100, k=100</w:t>
+            </w:r>
+          </w:p>
+        </w:tc>
+        <w:tc>
+          <w:tcPr>
+            <w:tcW w:w="2254" w:type="dxa"/>
+          </w:tcPr>
+          <w:p>
+            <w:r>
+              <w:rPr>
+                <w:rFonts w:hint="eastAsia"/>
+              </w:rPr>
+              <w:t>m</w:t>
+            </w:r>
+            <w:r>
+              <w:t>=100, k=1000</w:t>
+            </w:r>
+          </w:p>
+        </w:tc>
+      </w:tr>
+      <w:tr>
+        <w:tc>
+          <w:tcPr>
+            <w:tcW w:w="2254" w:type="dxa"/>
+          </w:tcPr>
+          <w:p>
+            <w:r>
+              <w:lastRenderedPageBreak/>
+              <w:t>With train set</w:t>
+            </w:r>
+          </w:p>
+        </w:tc>
+        <w:tc>
+          <w:tcPr>
+            <w:tcW w:w="2254" w:type="dxa"/>
+          </w:tcPr>
+          <w:p/>
+        </w:tc>
+        <w:tc>
+          <w:tcPr>
+            <w:tcW w:w="2254" w:type="dxa"/>
+          </w:tcPr>
+          <w:p/>
+        </w:tc>
+        <w:tc>
+          <w:tcPr>
+            <w:tcW w:w="2254" w:type="dxa"/>
+          </w:tcPr>
+          <w:p/>
+        </w:tc>
+      </w:tr>
+      <w:tr>
+        <w:tc>
+          <w:tcPr>
+            <w:tcW w:w="2254" w:type="dxa"/>
+          </w:tcPr>
+          <w:p>
+            <w:r>
+              <w:t>With test set</w:t>
+            </w:r>
+          </w:p>
+        </w:tc>
+        <w:tc>
+          <w:tcPr>
+            <w:tcW w:w="2254" w:type="dxa"/>
+          </w:tcPr>
+          <w:p/>
+        </w:tc>
+        <w:tc>
+          <w:tcPr>
+            <w:tcW w:w="2254" w:type="dxa"/>
+          </w:tcPr>
+          <w:p/>
+        </w:tc>
+        <w:tc>
+          <w:tcPr>
+            <w:tcW w:w="2254" w:type="dxa"/>
+          </w:tcPr>
+          <w:p/>
+        </w:tc>
+      </w:tr>
+    </w:tbl>
+    <w:p/>
+    <w:p>
+      <w:r>
+        <w:t>For vectorized version</w:t>
+      </w:r>
+      <w:r>
+        <w:t>:</w:t>
+      </w:r>
+    </w:p>
+    <w:tbl>
+      <w:tblPr>
+        <w:tblStyle w:val="a6"/>
+        <w:tblW w:w="0" w:type="auto"/>
+        <w:tblLook w:val="04A0" w:firstRow="1" w:lastRow="0" w:firstColumn="1" w:lastColumn="0" w:noHBand="0" w:noVBand="1"/>
+      </w:tblPr>
+      <w:tblGrid>
+        <w:gridCol w:w="2254"/>
+        <w:gridCol w:w="2254"/>
+        <w:gridCol w:w="2254"/>
+        <w:gridCol w:w="2254"/>
+      </w:tblGrid>
+      <w:tr>
+        <w:tc>
+          <w:tcPr>
+            <w:tcW w:w="2254" w:type="dxa"/>
+          </w:tcPr>
+          <w:p/>
+        </w:tc>
+        <w:tc>
+          <w:tcPr>
+            <w:tcW w:w="2254" w:type="dxa"/>
+          </w:tcPr>
+          <w:p>
+            <w:r>
+              <w:rPr>
+                <w:rFonts w:hint="eastAsia"/>
+              </w:rPr>
+              <w:t>m</w:t>
+            </w:r>
+            <w:r>
+              <w:t>=10, k=100</w:t>
+            </w:r>
+          </w:p>
+        </w:tc>
+        <w:tc>
+          <w:tcPr>
+            <w:tcW w:w="2254" w:type="dxa"/>
+          </w:tcPr>
+          <w:p>
+            <w:r>
+              <w:rPr>
+                <w:rFonts w:hint="eastAsia"/>
+              </w:rPr>
+              <w:t>m</w:t>
+            </w:r>
+            <w:r>
+              <w:t>=100, k=100</w:t>
+            </w:r>
+          </w:p>
+        </w:tc>
+        <w:tc>
+          <w:tcPr>
+            <w:tcW w:w="2254" w:type="dxa"/>
+          </w:tcPr>
+          <w:p>
+            <w:r>
+              <w:rPr>
+                <w:rFonts w:hint="eastAsia"/>
+              </w:rPr>
+              <w:t>m</w:t>
+            </w:r>
+            <w:r>
+              <w:t>=1000, k=100</w:t>
+            </w:r>
+          </w:p>
+        </w:tc>
+      </w:tr>
+      <w:tr>
+        <w:tc>
+          <w:tcPr>
+            <w:tcW w:w="2254" w:type="dxa"/>
+          </w:tcPr>
+          <w:p>
+            <w:r>
+              <w:t>With train set</w:t>
+            </w:r>
+          </w:p>
+        </w:tc>
+        <w:tc>
+          <w:tcPr>
+            <w:tcW w:w="2254" w:type="dxa"/>
+          </w:tcPr>
+          <w:p/>
+        </w:tc>
+        <w:tc>
+          <w:tcPr>
+            <w:tcW w:w="2254" w:type="dxa"/>
+          </w:tcPr>
+          <w:p/>
+        </w:tc>
+        <w:tc>
+          <w:tcPr>
+            <w:tcW w:w="2254" w:type="dxa"/>
+          </w:tcPr>
+          <w:p>
+            <w:r>
+              <w:t>1.0</w:t>
+            </w:r>
+          </w:p>
+        </w:tc>
+      </w:tr>
+      <w:tr>
+        <w:tc>
+          <w:tcPr>
+            <w:tcW w:w="2254" w:type="dxa"/>
+          </w:tcPr>
+          <w:p>
+            <w:r>
+              <w:t>With test set</w:t>
+            </w:r>
+          </w:p>
+        </w:tc>
+        <w:tc>
+          <w:tcPr>
+            <w:tcW w:w="2254" w:type="dxa"/>
+          </w:tcPr>
+          <w:p/>
+        </w:tc>
+        <w:tc>
+          <w:tcPr>
+            <w:tcW w:w="2254" w:type="dxa"/>
+          </w:tcPr>
+          <w:p/>
+        </w:tc>
+        <w:tc>
+          <w:tcPr>
+            <w:tcW w:w="2254" w:type="dxa"/>
+          </w:tcPr>
+          <w:p>
+            <w:r>
+              <w:t>1.0</w:t>
+            </w:r>
+          </w:p>
+        </w:tc>
+      </w:tr>
+      <w:tr>
+        <w:tc>
+          <w:tcPr>
+            <w:tcW w:w="2254" w:type="dxa"/>
+          </w:tcPr>
+          <w:p/>
+        </w:tc>
+        <w:tc>
+          <w:tcPr>
+            <w:tcW w:w="2254" w:type="dxa"/>
+          </w:tcPr>
+          <w:p>
+            <w:r>
+              <w:rPr>
+                <w:rFonts w:hint="eastAsia"/>
+              </w:rPr>
+              <w:t>m</w:t>
+            </w:r>
+            <w:r>
+              <w:t>=100, k=10</w:t>
+            </w:r>
+          </w:p>
+        </w:tc>
+        <w:tc>
+          <w:tcPr>
+            <w:tcW w:w="2254" w:type="dxa"/>
+          </w:tcPr>
+          <w:p>
+            <w:r>
+              <w:rPr>
+                <w:rFonts w:hint="eastAsia"/>
+              </w:rPr>
+              <w:t>m</w:t>
+            </w:r>
+            <w:r>
+              <w:t>=100, k=100</w:t>
+            </w:r>
+          </w:p>
+        </w:tc>
+        <w:tc>
+          <w:tcPr>
+            <w:tcW w:w="2254" w:type="dxa"/>
+          </w:tcPr>
+          <w:p>
+            <w:r>
+              <w:rPr>
+                <w:rFonts w:hint="eastAsia"/>
+              </w:rPr>
+              <w:t>m</w:t>
+            </w:r>
+            <w:r>
+              <w:t>=100, k=1000</w:t>
+            </w:r>
+          </w:p>
+        </w:tc>
+      </w:tr>
+      <w:tr>
+        <w:tc>
+          <w:tcPr>
+            <w:tcW w:w="2254" w:type="dxa"/>
+          </w:tcPr>
+          <w:p>
+            <w:r>
+              <w:t>With train set</w:t>
+            </w:r>
+          </w:p>
+        </w:tc>
+        <w:tc>
+          <w:tcPr>
+            <w:tcW w:w="2254" w:type="dxa"/>
+          </w:tcPr>
+          <w:p/>
+        </w:tc>
+        <w:tc>
+          <w:tcPr>
+            <w:tcW w:w="2254" w:type="dxa"/>
+          </w:tcPr>
+          <w:p/>
+        </w:tc>
+        <w:tc>
+          <w:tcPr>
+            <w:tcW w:w="2254" w:type="dxa"/>
+          </w:tcPr>
+          <w:p/>
+        </w:tc>
+      </w:tr>
+      <w:tr>
+        <w:tc>
+          <w:tcPr>
+            <w:tcW w:w="2254" w:type="dxa"/>
+          </w:tcPr>
+          <w:p>
+            <w:r>
+              <w:t>With test set</w:t>
+            </w:r>
+          </w:p>
+        </w:tc>
+        <w:tc>
+          <w:tcPr>
+            <w:tcW w:w="2254" w:type="dxa"/>
+          </w:tcPr>
+          <w:p/>
+        </w:tc>
+        <w:tc>
+          <w:tcPr>
+            <w:tcW w:w="2254" w:type="dxa"/>
+          </w:tcPr>
+          <w:p/>
+        </w:tc>
+        <w:tc>
+          <w:tcPr>
+            <w:tcW w:w="2254" w:type="dxa"/>
+          </w:tcPr>
+          <w:p/>
+        </w:tc>
+      </w:tr>
+    </w:tbl>
     <w:p/>
     <w:sectPr>
       <w:pgSz w:w="11906" w:h="16838"/>
@@ -974,6 +2315,25 @@
       <w:ind w:leftChars="400" w:left="800"/>
     </w:pPr>
   </w:style>
+  <w:style w:type="table" w:styleId="a6">
+    <w:name w:val="Table Grid"/>
+    <w:basedOn w:val="a1"/>
+    <w:uiPriority w:val="39"/>
+    <w:rsid w:val="00311819"/>
+    <w:pPr>
+      <w:spacing w:after="0" w:line="240" w:lineRule="auto"/>
+    </w:pPr>
+    <w:tblPr>
+      <w:tblBorders>
+        <w:top w:val="single" w:sz="4" w:space="0" w:color="auto"/>
+        <w:left w:val="single" w:sz="4" w:space="0" w:color="auto"/>
+        <w:bottom w:val="single" w:sz="4" w:space="0" w:color="auto"/>
+        <w:right w:val="single" w:sz="4" w:space="0" w:color="auto"/>
+        <w:insideH w:val="single" w:sz="4" w:space="0" w:color="auto"/>
+        <w:insideV w:val="single" w:sz="4" w:space="0" w:color="auto"/>
+      </w:tblBorders>
+    </w:tblPr>
+  </w:style>
 </w:styles>
 </file>
 

</xml_diff>